<commit_message>
Update to the write up.
</commit_message>
<xml_diff>
--- a/Assignment 1/Assignment1WriteUp.docx
+++ b/Assignment 1/Assignment1WriteUp.docx
@@ -1,6 +1,6 @@
 
 <file path=word/document.xml><?xml version="1.0" encoding="utf-8"?>
-<w:document xmlns:wpc="http://schemas.microsoft.com/office/word/2010/wordprocessingCanvas" xmlns:cx="http://schemas.microsoft.com/office/drawing/2014/chartex" xmlns:cx1="http://schemas.microsoft.com/office/drawing/2015/9/8/chartex" xmlns:cx2="http://schemas.microsoft.com/office/drawing/2015/10/21/chartex" xmlns:cx3="http://schemas.microsoft.com/office/drawing/2016/5/9/chartex" xmlns:cx4="http://schemas.microsoft.com/office/drawing/2016/5/10/chartex" xmlns:cx5="http://schemas.microsoft.com/office/drawing/2016/5/11/chartex" xmlns:cx6="http://schemas.microsoft.com/office/drawing/2016/5/12/chartex" xmlns:cx7="http://schemas.microsoft.com/office/drawing/2016/5/13/chartex" xmlns:cx8="http://schemas.microsoft.com/office/drawing/2016/5/14/chartex" xmlns:mc="http://schemas.openxmlformats.org/markup-compatibility/2006" xmlns:aink="http://schemas.microsoft.com/office/drawing/2016/ink" xmlns:am3d="http://schemas.microsoft.com/office/drawing/2017/model3d" xmlns:o="urn:schemas-microsoft-com:office:office" xmlns:r="http://schemas.openxmlformats.org/officeDocument/2006/relationships" xmlns:m="http://schemas.openxmlformats.org/officeDocument/2006/math" xmlns:v="urn:schemas-microsoft-com:vml" xmlns:wp14="http://schemas.microsoft.com/office/word/2010/wordprocessingDrawing" xmlns:wp="http://schemas.openxmlformats.org/drawingml/2006/wordprocessingDrawing" xmlns:w10="urn:schemas-microsoft-com:office:word" xmlns:w="http://schemas.openxmlformats.org/wordprocessingml/2006/main" xmlns:w14="http://schemas.microsoft.com/office/word/2010/wordml" xmlns:w15="http://schemas.microsoft.com/office/word/2012/wordml" xmlns:w16cid="http://schemas.microsoft.com/office/word/2016/wordml/cid" xmlns:w16se="http://schemas.microsoft.com/office/word/2015/wordml/symex" xmlns:wpg="http://schemas.microsoft.com/office/word/2010/wordprocessingGroup" xmlns:wpi="http://schemas.microsoft.com/office/word/2010/wordprocessingInk" xmlns:wne="http://schemas.microsoft.com/office/word/2006/wordml" xmlns:wps="http://schemas.microsoft.com/office/word/2010/wordprocessingShape" mc:Ignorable="w14 w15 w16se w16cid wp14">
+<w:document xmlns:wpc="http://schemas.microsoft.com/office/word/2010/wordprocessingCanvas" xmlns:mo="http://schemas.microsoft.com/office/mac/office/2008/main" xmlns:mc="http://schemas.openxmlformats.org/markup-compatibility/2006" xmlns:mv="urn:schemas-microsoft-com:mac:vml" xmlns:o="urn:schemas-microsoft-com:office:office" xmlns:r="http://schemas.openxmlformats.org/officeDocument/2006/relationships" xmlns:m="http://schemas.openxmlformats.org/officeDocument/2006/math" xmlns:v="urn:schemas-microsoft-com:vml" xmlns:wp14="http://schemas.microsoft.com/office/word/2010/wordprocessingDrawing" xmlns:wp="http://schemas.openxmlformats.org/drawingml/2006/wordprocessingDrawing" xmlns:w10="urn:schemas-microsoft-com:office:word" xmlns:w="http://schemas.openxmlformats.org/wordprocessingml/2006/main" xmlns:w14="http://schemas.microsoft.com/office/word/2010/wordml" xmlns:w15="http://schemas.microsoft.com/office/word/2012/wordml" xmlns:wpg="http://schemas.microsoft.com/office/word/2010/wordprocessingGroup" xmlns:wpi="http://schemas.microsoft.com/office/word/2010/wordprocessingInk" xmlns:wne="http://schemas.microsoft.com/office/word/2006/wordml" xmlns:wps="http://schemas.microsoft.com/office/word/2010/wordprocessingShape" mc:Ignorable="w14 w15 wp14">
   <w:body>
     <w:p>
       <w:pPr>
@@ -108,61 +108,7 @@
           <w:szCs w:val="24"/>
         </w:rPr>
         <w:tab/>
-        <w:t xml:space="preserve">Processing is a sublanguage of Java that includes its own IDE for development. A helpful framework was added on to Java in order to support a rendering engine and a standard game loop. Examples of this framework include the </w:t>
-      </w:r>
-      <w:proofErr w:type="gramStart"/>
-      <w:r>
-        <w:rPr>
-          <w:rFonts w:ascii="Times New Roman" w:hAnsi="Times New Roman"/>
-          <w:sz w:val="24"/>
-          <w:szCs w:val="24"/>
-        </w:rPr>
-        <w:t>setup(</w:t>
-      </w:r>
-      <w:proofErr w:type="gramEnd"/>
-      <w:r>
-        <w:rPr>
-          <w:rFonts w:ascii="Times New Roman" w:hAnsi="Times New Roman"/>
-          <w:sz w:val="24"/>
-          <w:szCs w:val="24"/>
-        </w:rPr>
-        <w:t xml:space="preserve">) and draw() function calls, which occur on start and at a regular interval, respectively. Processing has also created handy drawing functions, such as </w:t>
-      </w:r>
-      <w:proofErr w:type="gramStart"/>
-      <w:r>
-        <w:rPr>
-          <w:rFonts w:ascii="Times New Roman" w:hAnsi="Times New Roman"/>
-          <w:sz w:val="24"/>
-          <w:szCs w:val="24"/>
-        </w:rPr>
-        <w:t>line(</w:t>
-      </w:r>
-      <w:proofErr w:type="gramEnd"/>
-      <w:r>
-        <w:rPr>
-          <w:rFonts w:ascii="Times New Roman" w:hAnsi="Times New Roman"/>
-          <w:sz w:val="24"/>
-          <w:szCs w:val="24"/>
-        </w:rPr>
-        <w:t xml:space="preserve">) and ellipse() to draw shapes onto the window automatically created. The color of these shapes can also be defined, as well as the edge color, using </w:t>
-      </w:r>
-      <w:proofErr w:type="gramStart"/>
-      <w:r>
-        <w:rPr>
-          <w:rFonts w:ascii="Times New Roman" w:hAnsi="Times New Roman"/>
-          <w:sz w:val="24"/>
-          <w:szCs w:val="24"/>
-        </w:rPr>
-        <w:t>color(</w:t>
-      </w:r>
-      <w:proofErr w:type="gramEnd"/>
-      <w:r>
-        <w:rPr>
-          <w:rFonts w:ascii="Times New Roman" w:hAnsi="Times New Roman"/>
-          <w:sz w:val="24"/>
-          <w:szCs w:val="24"/>
-        </w:rPr>
-        <w:t xml:space="preserve">) and stroke() </w:t>
+        <w:t xml:space="preserve">Processing is a sublanguage of Java that includes its own IDE for development. A helpful framework was added on to Java in order to support a rendering engine and a standard game loop. Examples of this framework include the setup() and draw() function calls, which occur on start and at a regular interval, respectively. Processing has also created handy drawing functions, such as line() and ellipse() to draw shapes onto the window automatically created. The color of these shapes can also be defined, as well as the edge color, using color() and stroke() </w:t>
       </w:r>
       <w:r>
         <w:rPr>
@@ -238,72 +184,62 @@
         </w:rPr>
         <w:t>high-level interface, hundreds of packages available, and the support on the forums, Processing seems to be a good choice for a visualization project. There seem to be many ways to represent both spacial and non-spacial data. Since it lies on top of Java, there is an abundance of other libraries that can be pulled from in order to best display data. This also means it’s not too low level and isn’t going to take a long time to get started. Overall, I feel Processing works very well in the scope of a class like CSE 5544.</w:t>
       </w:r>
+    </w:p>
+    <w:p>
+      <w:pPr>
+        <w:rPr>
+          <w:rFonts w:ascii="Times New Roman" w:hAnsi="Times New Roman"/>
+          <w:sz w:val="24"/>
+          <w:szCs w:val="24"/>
+        </w:rPr>
+      </w:pPr>
+    </w:p>
+    <w:p>
+      <w:pPr>
+        <w:rPr>
+          <w:rFonts w:ascii="Times New Roman" w:hAnsi="Times New Roman"/>
+          <w:sz w:val="24"/>
+          <w:szCs w:val="24"/>
+          <w:u w:val="single"/>
+        </w:rPr>
+      </w:pPr>
+      <w:r>
+        <w:rPr>
+          <w:rFonts w:ascii="Times New Roman" w:hAnsi="Times New Roman"/>
+          <w:sz w:val="24"/>
+          <w:szCs w:val="24"/>
+          <w:u w:val="single"/>
+        </w:rPr>
+        <w:t>D3.js</w:t>
+      </w:r>
+    </w:p>
+    <w:p>
+      <w:pPr>
+        <w:rPr>
+          <w:rFonts w:ascii="Times New Roman" w:hAnsi="Times New Roman"/>
+          <w:sz w:val="24"/>
+          <w:szCs w:val="24"/>
+        </w:rPr>
+      </w:pPr>
+      <w:r>
+        <w:rPr>
+          <w:rFonts w:ascii="Times New Roman" w:hAnsi="Times New Roman"/>
+          <w:sz w:val="24"/>
+          <w:szCs w:val="24"/>
+        </w:rPr>
+        <w:tab/>
+        <w:t>D3.js is a JavaScript spec that allows for simple manipulations to web pages for visualization purposes. HTML content can be accessed and changed, event listeners can be used, and attributes or styles are easily changed. Functions such as enter() and exit() allow for management of data nodes as needed. D3 uses only web standards, such as HTML, SVG, and CSS, so the spec is well defined. This ensures that it plays nicely on all devices from a browser. In order to begin using it, a simple script import at the top of your HTML document will do it.</w:t>
+      </w:r>
+      <w:r>
+        <w:rPr>
+          <w:rFonts w:ascii="Times New Roman" w:hAnsi="Times New Roman"/>
+          <w:sz w:val="24"/>
+          <w:szCs w:val="24"/>
+        </w:rPr>
+        <w:t xml:space="preserve"> Since JavaScript doesn’t use explicit typing, many data types are supported. JSON files/variables will be useful when importing data and storing them in memory for display.</w:t>
+      </w:r>
       <w:bookmarkStart w:id="0" w:name="_GoBack"/>
       <w:bookmarkEnd w:id="0"/>
-    </w:p>
-    <w:p>
-      <w:pPr>
-        <w:rPr>
-          <w:rFonts w:ascii="Times New Roman" w:hAnsi="Times New Roman"/>
-          <w:sz w:val="24"/>
-          <w:szCs w:val="24"/>
-        </w:rPr>
-      </w:pPr>
-    </w:p>
-    <w:p>
-      <w:pPr>
-        <w:rPr>
-          <w:rFonts w:ascii="Times New Roman" w:hAnsi="Times New Roman"/>
-          <w:sz w:val="24"/>
-          <w:szCs w:val="24"/>
-          <w:u w:val="single"/>
-        </w:rPr>
-      </w:pPr>
-      <w:r>
-        <w:rPr>
-          <w:rFonts w:ascii="Times New Roman" w:hAnsi="Times New Roman"/>
-          <w:sz w:val="24"/>
-          <w:szCs w:val="24"/>
-          <w:u w:val="single"/>
-        </w:rPr>
-        <w:t>D3.js</w:t>
-      </w:r>
-    </w:p>
-    <w:p>
-      <w:pPr>
-        <w:rPr>
-          <w:rFonts w:ascii="Times New Roman" w:hAnsi="Times New Roman"/>
-          <w:sz w:val="24"/>
-          <w:szCs w:val="24"/>
-        </w:rPr>
-      </w:pPr>
-      <w:r>
-        <w:rPr>
-          <w:rFonts w:ascii="Times New Roman" w:hAnsi="Times New Roman"/>
-          <w:sz w:val="24"/>
-          <w:szCs w:val="24"/>
-        </w:rPr>
-        <w:tab/>
-        <w:t xml:space="preserve">D3.js is a JavaScript spec that allows for simple manipulations to web pages for visualization purposes. HTML content can be accessed and changed, event listeners can be used, and attributes or styles are easily changed. Functions such as </w:t>
-      </w:r>
-      <w:proofErr w:type="gramStart"/>
-      <w:r>
-        <w:rPr>
-          <w:rFonts w:ascii="Times New Roman" w:hAnsi="Times New Roman"/>
-          <w:sz w:val="24"/>
-          <w:szCs w:val="24"/>
-        </w:rPr>
-        <w:t>enter(</w:t>
-      </w:r>
-      <w:proofErr w:type="gramEnd"/>
-      <w:r>
-        <w:rPr>
-          <w:rFonts w:ascii="Times New Roman" w:hAnsi="Times New Roman"/>
-          <w:sz w:val="24"/>
-          <w:szCs w:val="24"/>
-        </w:rPr>
-        <w:t>) and exit() allow for management of data nodes as needed. D3 uses only web standards, such as HTML, SVG, and CSS, so the spec is well defined. This ensures that it plays nicely on all devices from a browser. In order to begin using it, a simple script import at the top of your HTML document will do it.</w:t>
-      </w:r>
     </w:p>
     <w:p>
       <w:pPr>
@@ -342,7 +278,7 @@
 </file>
 
 <file path=word/styles.xml><?xml version="1.0" encoding="utf-8"?>
-<w:styles xmlns:mc="http://schemas.openxmlformats.org/markup-compatibility/2006" xmlns:r="http://schemas.openxmlformats.org/officeDocument/2006/relationships" xmlns:w="http://schemas.openxmlformats.org/wordprocessingml/2006/main" xmlns:w14="http://schemas.microsoft.com/office/word/2010/wordml" xmlns:w15="http://schemas.microsoft.com/office/word/2012/wordml" xmlns:w16cid="http://schemas.microsoft.com/office/word/2016/wordml/cid" xmlns:w16se="http://schemas.microsoft.com/office/word/2015/wordml/symex" mc:Ignorable="w14 w15 w16se w16cid">
+<w:styles xmlns:mc="http://schemas.openxmlformats.org/markup-compatibility/2006" xmlns:r="http://schemas.openxmlformats.org/officeDocument/2006/relationships" xmlns:w="http://schemas.openxmlformats.org/wordprocessingml/2006/main" xmlns:w14="http://schemas.microsoft.com/office/word/2010/wordml" xmlns:w15="http://schemas.microsoft.com/office/word/2012/wordml" mc:Ignorable="w14 w15">
   <w:docDefaults>
     <w:rPrDefault>
       <w:rPr>
@@ -358,7 +294,7 @@
       </w:pPr>
     </w:pPrDefault>
   </w:docDefaults>
-  <w:latentStyles w:defLockedState="0" w:defUIPriority="99" w:defSemiHidden="0" w:defUnhideWhenUsed="0" w:defQFormat="0" w:count="375">
+  <w:latentStyles w:defLockedState="0" w:defUIPriority="99" w:defSemiHidden="0" w:defUnhideWhenUsed="0" w:defQFormat="0" w:count="382">
     <w:lsdException w:name="Normal" w:uiPriority="0" w:qFormat="1"/>
     <w:lsdException w:name="heading 1" w:uiPriority="9" w:qFormat="1"/>
     <w:lsdException w:name="heading 2" w:semiHidden="1" w:uiPriority="9" w:unhideWhenUsed="1" w:qFormat="1"/>
@@ -732,8 +668,6 @@
     <w:lsdException w:name="List Table 7 Colorful Accent 6" w:uiPriority="52"/>
     <w:lsdException w:name="Mention" w:semiHidden="1" w:unhideWhenUsed="1"/>
     <w:lsdException w:name="Smart Hyperlink" w:semiHidden="1" w:unhideWhenUsed="1"/>
-    <w:lsdException w:name="Hashtag" w:semiHidden="1" w:unhideWhenUsed="1"/>
-    <w:lsdException w:name="Unresolved Mention" w:semiHidden="1" w:unhideWhenUsed="1"/>
   </w:latentStyles>
   <w:style w:type="paragraph" w:default="1" w:styleId="Normal">
     <w:name w:val="Normal"/>

</xml_diff>